<commit_message>
1. minor modification of the authors' novelty file 2. add line number to the manuscript 3. add the submitted IJNME version
</commit_message>
<xml_diff>
--- a/Bifurcation/AuthorsNoveltyFile-Bifurcation.docx
+++ b/Bifurcation/AuthorsNoveltyFile-Bifurcation.docx
@@ -374,7 +374,7 @@
               <w:jc w:val="both"/>
             </w:pPr>
             <w:r>
-              <w:t>The novelties and contributions of our manuscript titled “</w:t>
+              <w:t xml:space="preserve"> “</w:t>
             </w:r>
             <w:r>
               <w:t xml:space="preserve">A Cartesian </w:t>
@@ -388,7 +388,7 @@
               <w:t xml:space="preserve"> for the Numerical Analysis of Material Instability</w:t>
             </w:r>
             <w:r>
-              <w:t>” are summarized as follows:</w:t>
+              <w:t xml:space="preserve">” </w:t>
             </w:r>
           </w:p>
           <w:p>
@@ -434,7 +434,10 @@
               <w:jc w:val="both"/>
             </w:pPr>
             <w:r>
-              <w:t>The proposed method has no restrictions on the symmetry of material tangents and applies to both small- and finite-deformation material models</w:t>
+              <w:t>The proposed method has n</w:t>
+            </w:r>
+            <w:r>
+              <w:t>o restrictions on the symmetry of material tangents and applies to both small- and finite-deformation material models</w:t>
             </w:r>
           </w:p>
           <w:p>
@@ -475,15 +478,33 @@
             </w:r>
             <w:proofErr w:type="spellEnd"/>
             <w:r>
-              <w:t xml:space="preserve"> demonstrates superior performance in computational efficiency and robustness for numerical stability analysis</w:t>
-            </w:r>
+              <w:t xml:space="preserve"> demonstrates superior performance in computat</w:t>
+            </w:r>
+            <w:r>
+              <w:t>ional efficiency and robustness</w:t>
+            </w:r>
+          </w:p>
+          <w:p>
+            <w:pPr>
+              <w:pStyle w:val="ListParagraph"/>
+              <w:numPr>
+                <w:ilvl w:val="0"/>
+                <w:numId w:val="2"/>
+              </w:numPr>
+              <w:spacing w:after="120"/>
+              <w:ind w:left="475" w:hanging="475"/>
+              <w:jc w:val="both"/>
+            </w:pPr>
+            <w:r>
+              <w:t>The proposed method has broader applications towards numerical material stability analysis</w:t>
+            </w:r>
+          </w:p>
+          <w:p>
+            <w:pPr>
+              <w:jc w:val="both"/>
+            </w:pPr>
             <w:bookmarkStart w:id="0" w:name="_GoBack"/>
             <w:bookmarkEnd w:id="0"/>
-          </w:p>
-          <w:p>
-            <w:pPr>
-              <w:jc w:val="both"/>
-            </w:pPr>
           </w:p>
           <w:p>
             <w:pPr>

</xml_diff>